<commit_message>
Update Survey Paper-0320-energy AND optimization AND edge AND cloud AND green-2020-v10.docx
</commit_message>
<xml_diff>
--- a/Survey Paper-0320-energy AND optimization AND edge AND cloud AND green-2020-v10.docx
+++ b/Survey Paper-0320-energy AND optimization AND edge AND cloud AND green-2020-v10.docx
@@ -42556,6 +42556,19 @@
         </w:rPr>
         <w:t>)</w:t>
       </w:r>
+    </w:p>
+    <w:p>
+      <w:pPr>
+        <w:pStyle w:val="a5"/>
+        <w:ind w:left="360" w:firstLine="360"/>
+        <w:jc w:val="both"/>
+        <w:rPr>
+          <w:rFonts w:ascii="Times New Roman" w:hAnsi="Times New Roman" w:cs="Times New Roman"/>
+          <w:sz w:val="26"/>
+          <w:szCs w:val="26"/>
+          <w:highlight w:val="green"/>
+        </w:rPr>
+      </w:pPr>
     </w:p>
     <w:p>
       <w:pPr>
@@ -43024,6 +43037,7 @@
           <w:sz w:val="26"/>
           <w:szCs w:val="26"/>
         </w:rPr>
+        <w:lastRenderedPageBreak/>
         <w:t>Neurosurgeon</w:t>
       </w:r>
       <w:r>
@@ -43102,16 +43116,7 @@
           <w:sz w:val="26"/>
           <w:szCs w:val="26"/>
         </w:rPr>
-        <w:t xml:space="preserve"> is a lightweight scheduler that can automatically partition DNN computation between mobile devices and datacenters at the granularity of neural </w:t>
-      </w:r>
-      <w:r>
-        <w:rPr>
-          <w:rFonts w:ascii="Times New Roman" w:hAnsi="Times New Roman" w:cs="Times New Roman"/>
-          <w:sz w:val="26"/>
-          <w:szCs w:val="26"/>
-        </w:rPr>
-        <w:lastRenderedPageBreak/>
-        <w:t xml:space="preserve">network layers. By effectively leveraging the resources in the cloud and at the edge, neurosurgeon achieves low computing latency, </w:t>
+        <w:t xml:space="preserve"> is a lightweight scheduler that can automatically partition DNN computation between mobile devices and datacenters at the granularity of neural network layers. By effectively leveraging the resources in the cloud and at the edge, neurosurgeon achieves low computing latency, </w:t>
       </w:r>
       <w:r>
         <w:rPr>
@@ -43573,6 +43578,7 @@
           <w:szCs w:val="26"/>
           <w:highlight w:val="yellow"/>
         </w:rPr>
+        <w:lastRenderedPageBreak/>
         <w:t>List a table.</w:t>
       </w:r>
     </w:p>
@@ -43605,7 +43611,6 @@
           <w:sz w:val="26"/>
           <w:szCs w:val="26"/>
         </w:rPr>
-        <w:lastRenderedPageBreak/>
         <w:t>NEW TRENDS AND OPEN CHALLENGES</w:t>
       </w:r>
       <w:r>
@@ -43897,17 +43902,7 @@
           <w:szCs w:val="26"/>
           <w:highlight w:val="green"/>
         </w:rPr>
-        <w:t xml:space="preserve">: Several software-level optimization techniques have been proposed which highlight that sparse DNNs, i.e., having lesser number of parameters, can also offer nearly the same level of output accuracy as dense DNNs. Systematic methodologies are required which, while being aware of the underlying hardware </w:t>
-      </w:r>
-      <w:r>
-        <w:rPr>
-          <w:rFonts w:ascii="Times New Roman" w:hAnsi="Times New Roman" w:cs="Times New Roman"/>
-          <w:sz w:val="26"/>
-          <w:szCs w:val="26"/>
-          <w:highlight w:val="green"/>
-        </w:rPr>
-        <w:lastRenderedPageBreak/>
-        <w:t xml:space="preserve">architecture and the system, can tune the network such that it offers near-optimal energy and performance efficiency while maintaining the baseline accuracy. </w:t>
+        <w:t xml:space="preserve">: Several software-level optimization techniques have been proposed which highlight that sparse DNNs, i.e., having lesser number of parameters, can also offer nearly the same level of output accuracy as dense DNNs. Systematic methodologies are required which, while being aware of the underlying hardware architecture and the system, can tune the network such that it offers near-optimal energy and performance efficiency while maintaining the baseline accuracy. </w:t>
       </w:r>
       <w:r>
         <w:rPr>
@@ -44085,6 +44080,7 @@
           <w:color w:val="auto"/>
           <w:highlight w:val="green"/>
         </w:rPr>
+        <w:lastRenderedPageBreak/>
         <w:t xml:space="preserve">Distributed and Collaborative </w:t>
       </w:r>
       <w:r>
@@ -44602,16 +44598,7 @@
           <w:sz w:val="26"/>
           <w:szCs w:val="26"/>
         </w:rPr>
-        <w:t xml:space="preserve">M. S. Munir, S. F. Abedin, D. H. Kim, N. H. Tran, Z. Han and C. S. Hong, "A Multi-Agent </w:t>
-      </w:r>
-      <w:r>
-        <w:rPr>
-          <w:rFonts w:ascii="Times New Roman" w:hAnsi="Times New Roman" w:cs="Times New Roman"/>
-          <w:sz w:val="26"/>
-          <w:szCs w:val="26"/>
-        </w:rPr>
-        <w:lastRenderedPageBreak/>
-        <w:t>System toward the Green Edge Computing with Microgrid," 2019 IEEE Global Communications Conference (GLOBECOM), Waikoloa, HI, USA, 2019, pp. 1-7.</w:t>
+        <w:t>M. S. Munir, S. F. Abedin, D. H. Kim, N. H. Tran, Z. Han and C. S. Hong, "A Multi-Agent System toward the Green Edge Computing with Microgrid," 2019 IEEE Global Communications Conference (GLOBECOM), Waikoloa, HI, USA, 2019, pp. 1-7.</w:t>
       </w:r>
     </w:p>
     <w:p>
@@ -44738,6 +44725,7 @@
           <w:sz w:val="26"/>
           <w:szCs w:val="26"/>
         </w:rPr>
+        <w:lastRenderedPageBreak/>
         <w:t>J. Qiu et al., “Going deeper with embedded FPGA platform for convolutional neural network,” in Proc. ACM/SIGDA Int. Symp. Field-Program. Gate Arrays, 2016, pp. 26–35.</w:t>
       </w:r>
       <w:bookmarkEnd w:id="9"/>
@@ -45084,7 +45072,6 @@
           <w:sz w:val="26"/>
           <w:szCs w:val="26"/>
         </w:rPr>
-        <w:lastRenderedPageBreak/>
         <w:t>Deep Learning for Edge Computing Current Trends- Cross-Layer Optimizations- and Open Research Challenges</w:t>
       </w:r>
       <w:bookmarkEnd w:id="22"/>
@@ -45235,6 +45222,7 @@
           <w:sz w:val="26"/>
           <w:szCs w:val="26"/>
         </w:rPr>
+        <w:lastRenderedPageBreak/>
         <w:t>Distributed Deep Deterministic Policy Gradient for Power Allocation Control in D2D-Based V2V Communications</w:t>
       </w:r>
       <w:bookmarkEnd w:id="28"/>
@@ -45560,7 +45548,6 @@
           <w:sz w:val="26"/>
           <w:szCs w:val="26"/>
         </w:rPr>
-        <w:lastRenderedPageBreak/>
         <w:t>M. S. Munir, S. F. Abedin, N. H. Tran and C. S. Hong, "When Edge Computing Meets Microgrid: A Deep Reinforcement Learning Approach," in IEEE Internet of Things Journal, vol. 6, no. 5, pp. 7360-7374, Oct. 2019.</w:t>
       </w:r>
       <w:bookmarkEnd w:id="41"/>
@@ -45661,6 +45648,7 @@
           <w:sz w:val="26"/>
           <w:szCs w:val="26"/>
         </w:rPr>
+        <w:lastRenderedPageBreak/>
         <w:t>H. Ke, J. Wang, H. Wang and Y. Ge, "Joint Optimization of Data Offloading and Resource Allocation With Renewable Energy Aware for IoT Devices: A Deep Reinforcement Learning Approach," in IEEE Access, vol. 7, pp. 179349-179363, 2019.</w:t>
       </w:r>
       <w:bookmarkEnd w:id="45"/>
@@ -45886,7 +45874,6 @@
           <w:sz w:val="26"/>
           <w:szCs w:val="26"/>
         </w:rPr>
-        <w:lastRenderedPageBreak/>
         <w:t>J. Granados, H. Chu, Z. Zou and L. Zheng, "Towards Workload-Balanced, Live Deep Learning Analytics for Confidentiality-Aware IoT Medical Platforms," 2019 IEEE International Conference on Artificial Intelligence Circuits and Systems (AICAS), Hsinchu, Taiwan, 2019, pp. 62-66.</w:t>
       </w:r>
       <w:bookmarkEnd w:id="54"/>
@@ -45962,6 +45949,7 @@
           <w:sz w:val="26"/>
           <w:szCs w:val="26"/>
         </w:rPr>
+        <w:lastRenderedPageBreak/>
         <w:t>L. Xu, J. Han, T. Wang and L. Bai, "An Efficient CNN to Realize Speckle Correlation Imaging Based on Cloud-Edge for Cyber-Physical-Social-System," in IEEE Access, vol. 8, pp. 54154-54163, 2020.</w:t>
       </w:r>
       <w:bookmarkEnd w:id="57"/>
@@ -46162,7 +46150,6 @@
           <w:sz w:val="26"/>
           <w:szCs w:val="26"/>
         </w:rPr>
-        <w:lastRenderedPageBreak/>
         <w:t>J. Lee, J. Lee, D. Han, J. Lee, G. Park and H. Yoo, "An Energy-Efficient Sparse Deep-Neural-Network Learning Accelerator With Fine-Grained Mixed Precision of FP8–FP16," in IEEE Solid-State Circuits Letters, vol. 2, no. 11, pp. 232-235, Nov. 2019.</w:t>
       </w:r>
       <w:bookmarkEnd w:id="65"/>
@@ -46238,7 +46225,16 @@
           <w:sz w:val="26"/>
           <w:szCs w:val="26"/>
         </w:rPr>
-        <w:t>G. Stamatescu, R. Entezari, K. Römer and O. Saukh, "Deep and Efficient Impact Models for Edge Characterization and Control of Energy Events," 2019 IEEE 25th International Conference on Parallel and Distributed Systems (ICPADS), Tianjin, China, 2019, pp. 639-646.</w:t>
+        <w:t xml:space="preserve">G. Stamatescu, R. Entezari, K. Römer and O. Saukh, "Deep and Efficient Impact Models for Edge Characterization and Control of Energy Events," 2019 IEEE 25th </w:t>
+      </w:r>
+      <w:r>
+        <w:rPr>
+          <w:rFonts w:ascii="Times New Roman" w:hAnsi="Times New Roman" w:cs="Times New Roman"/>
+          <w:sz w:val="26"/>
+          <w:szCs w:val="26"/>
+        </w:rPr>
+        <w:lastRenderedPageBreak/>
+        <w:t>International Conference on Parallel and Distributed Systems (ICPADS), Tianjin, China, 2019, pp. 639-646.</w:t>
       </w:r>
       <w:bookmarkEnd w:id="68"/>
     </w:p>
@@ -46438,7 +46434,6 @@
           <w:sz w:val="26"/>
           <w:szCs w:val="26"/>
         </w:rPr>
-        <w:lastRenderedPageBreak/>
         <w:t>B. Gu, J. Kong, A. Munir and Y. G. Kim, "A Framework for Distributed Deep Neural Network Training with Heterogeneous Computing Platforms," 2019 IEEE 25th International Conference on Parallel and Distributed Systems (ICPADS), Tianjin, China, 2019, pp. 430-437.</w:t>
       </w:r>
       <w:bookmarkEnd w:id="76"/>
@@ -46534,6 +46529,7 @@
           <w:sz w:val="26"/>
           <w:szCs w:val="26"/>
         </w:rPr>
+        <w:lastRenderedPageBreak/>
         <w:t>T. Sirojan, S. Lu, B. T. Phung, D. Zhang and E. Ambikairajah, "Sustainable Deep Learning at Grid Edge for Real-time High Impedance Fault Detection," in IEEE Transactions on Sustainable Computing.</w:t>
       </w:r>
       <w:bookmarkEnd w:id="81"/>
@@ -46759,7 +46755,6 @@
           <w:sz w:val="26"/>
           <w:szCs w:val="26"/>
         </w:rPr>
-        <w:lastRenderedPageBreak/>
         <w:t>Y. C. Xiang et al., "Analog Deep Neural Network Based on NOR Flash Computing Array for High Speed/Energy Efficiency Computation," 2019 IEEE International Symposium on Circuits and Systems (ISCAS), Sapporo, Japan, 2019, pp. 1-4.</w:t>
       </w:r>
       <w:bookmarkEnd w:id="90"/>
@@ -46835,6 +46830,7 @@
           <w:sz w:val="26"/>
           <w:szCs w:val="26"/>
         </w:rPr>
+        <w:lastRenderedPageBreak/>
         <w:t>X. Chen, H. Zhang, C. Wu, S. Mao, Y. Ji and M. Bennis, "Optimized Computation Offloading Performance in Virtual Edge Computing Systems Via Deep Reinforcement Learning," in IEEE Internet of Things Journal, vol. 6, no. 3, pp. 4005-4018, June 2019.</w:t>
       </w:r>
       <w:bookmarkEnd w:id="93"/>
@@ -47035,7 +47031,6 @@
           <w:sz w:val="26"/>
           <w:szCs w:val="26"/>
         </w:rPr>
-        <w:lastRenderedPageBreak/>
         <w:t>Tuli S, Basumatary N, Gill SS, Kahani M, Arya RC, Wander GS, Buyya R. HealthFog: An ensemble deep learning based Smart Healthcare System for Automatic Diagnosis of Heart Diseases in integrated IoT and fog computing environments. Future Generation Computer Systems. 2020 Mar 1;104:187-200.</w:t>
       </w:r>
       <w:bookmarkEnd w:id="101"/>
@@ -47136,6 +47131,7 @@
           <w:sz w:val="26"/>
           <w:szCs w:val="26"/>
         </w:rPr>
+        <w:lastRenderedPageBreak/>
         <w:t>A. Marchisio et al. PruNet: Class-Blind Pruning Method For Deep Neural Networks.</w:t>
       </w:r>
       <w:r>
@@ -48975,7 +48971,7 @@
 </file>
 
 <file path=customXml/itemProps1.xml><?xml version="1.0" encoding="utf-8"?>
-<ds:datastoreItem xmlns:ds="http://schemas.openxmlformats.org/officeDocument/2006/customXml" ds:itemID="{8CC8AC9D-4C24-45B3-A880-7E80B8E8AA87}">
+<ds:datastoreItem xmlns:ds="http://schemas.openxmlformats.org/officeDocument/2006/customXml" ds:itemID="{A9EAF5B4-6E2E-453E-A22D-26A3B2AA63E4}">
   <ds:schemaRefs>
     <ds:schemaRef ds:uri="http://schemas.openxmlformats.org/officeDocument/2006/bibliography"/>
   </ds:schemaRefs>

</xml_diff>